<commit_message>
added very important line breaks
</commit_message>
<xml_diff>
--- a/Northrop Workplan Final.docx
+++ b/Northrop Workplan Final.docx
@@ -2,14 +2,7 @@
 <file path=word/document.xml><?xml version="1.0" encoding="utf-8"?>
 <w:document xmlns:wpc="http://schemas.microsoft.com/office/word/2010/wordprocessingCanvas" xmlns:mc="http://schemas.openxmlformats.org/markup-compatibility/2006" xmlns:o="urn:schemas-microsoft-com:office:office" xmlns:r="http://schemas.openxmlformats.org/officeDocument/2006/relationships" xmlns:m="http://schemas.openxmlformats.org/officeDocument/2006/math" xmlns:v="urn:schemas-microsoft-com:vml" xmlns:wp14="http://schemas.microsoft.com/office/word/2010/wordprocessingDrawing" xmlns:wp="http://schemas.openxmlformats.org/drawingml/2006/wordprocessingDrawing" xmlns:w10="urn:schemas-microsoft-com:office:word" xmlns:w="http://schemas.openxmlformats.org/wordprocessingml/2006/main" xmlns:w14="http://schemas.microsoft.com/office/word/2010/wordml" xmlns:w15="http://schemas.microsoft.com/office/word/2012/wordml" xmlns:wpg="http://schemas.microsoft.com/office/word/2010/wordprocessingGroup" xmlns:wpi="http://schemas.microsoft.com/office/word/2010/wordprocessingInk" xmlns:wne="http://schemas.microsoft.com/office/word/2006/wordml" xmlns:wps="http://schemas.microsoft.com/office/word/2010/wordprocessingShape" mc:Ignorable="w14 w15 wp14">
   <w:body>
-    <w:p>
-      <w:pPr>
-        <w:pStyle w:val="RegularHeading"/>
-        <w:rPr>
-          <w:noProof/>
-        </w:rPr>
-      </w:pPr>
-    </w:p>
+    <w:p/>
     <w:p>
       <w:pPr>
         <w:widowControl w:val="0"/>
@@ -685,7 +678,6 @@
         <w:rPr>
           <w:color w:val="222222"/>
           <w:shd w:val="clear" w:color="auto" w:fill="FFFFFF"/>
-          <w:vertAlign w:val="subscript"/>
         </w:rPr>
       </w:pPr>
       <w:r>
@@ -793,6 +785,31 @@
         </w:rPr>
         <w:t xml:space="preserve"> in support of the software to hardware transition.</w:t>
       </w:r>
+    </w:p>
+    <w:p>
+      <w:pPr>
+        <w:spacing w:line="480" w:lineRule="auto"/>
+        <w:ind w:firstLine="540"/>
+        <w:jc w:val="both"/>
+        <w:rPr>
+          <w:color w:val="222222"/>
+          <w:shd w:val="clear" w:color="auto" w:fill="FFFFFF"/>
+        </w:rPr>
+      </w:pPr>
+    </w:p>
+    <w:p>
+      <w:pPr>
+        <w:spacing w:line="480" w:lineRule="auto"/>
+        <w:ind w:firstLine="540"/>
+        <w:jc w:val="both"/>
+        <w:rPr>
+          <w:color w:val="222222"/>
+          <w:shd w:val="clear" w:color="auto" w:fill="FFFFFF"/>
+          <w:vertAlign w:val="subscript"/>
+        </w:rPr>
+      </w:pPr>
+      <w:bookmarkStart w:id="3" w:name="_GoBack"/>
+      <w:bookmarkEnd w:id="3"/>
     </w:p>
     <w:p>
       <w:pPr>
@@ -824,7 +841,7 @@
         <w:t>TABLE OF CONTENTS</w:t>
       </w:r>
     </w:p>
-    <w:bookmarkStart w:id="3" w:name="_Toc452429018"/>
+    <w:bookmarkStart w:id="4" w:name="_Toc452429018"/>
     <w:p>
       <w:pPr>
         <w:pStyle w:val="TOC1"/>
@@ -2758,12 +2775,12 @@
       <w:pPr>
         <w:pStyle w:val="Heading1"/>
       </w:pPr>
-      <w:bookmarkStart w:id="4" w:name="_Toc420481765"/>
-      <w:bookmarkStart w:id="5" w:name="_Ref461643001"/>
-      <w:bookmarkStart w:id="6" w:name="_Ref461643024"/>
-      <w:bookmarkStart w:id="7" w:name="_Ref461643032"/>
-      <w:bookmarkStart w:id="8" w:name="_Toc463385796"/>
-      <w:bookmarkEnd w:id="3"/>
+      <w:bookmarkStart w:id="5" w:name="_Toc420481765"/>
+      <w:bookmarkStart w:id="6" w:name="_Ref461643001"/>
+      <w:bookmarkStart w:id="7" w:name="_Ref461643024"/>
+      <w:bookmarkStart w:id="8" w:name="_Ref461643032"/>
+      <w:bookmarkStart w:id="9" w:name="_Toc463385796"/>
+      <w:bookmarkEnd w:id="4"/>
       <w:r>
         <w:lastRenderedPageBreak/>
         <w:t>I</w:t>
@@ -2771,11 +2788,11 @@
       <w:r>
         <w:t>ntroduction</w:t>
       </w:r>
-      <w:bookmarkEnd w:id="4"/>
       <w:bookmarkEnd w:id="5"/>
       <w:bookmarkEnd w:id="6"/>
       <w:bookmarkEnd w:id="7"/>
       <w:bookmarkEnd w:id="8"/>
+      <w:bookmarkEnd w:id="9"/>
     </w:p>
     <w:p>
       <w:pPr>
@@ -2796,14 +2813,14 @@
       <w:pPr>
         <w:pStyle w:val="Heading2"/>
       </w:pPr>
-      <w:bookmarkStart w:id="9" w:name="_Toc463385797"/>
+      <w:bookmarkStart w:id="10" w:name="_Toc463385797"/>
       <w:r>
         <w:t>Northrop G</w:t>
       </w:r>
       <w:r>
         <w:t>rumman</w:t>
       </w:r>
-      <w:bookmarkEnd w:id="9"/>
+      <w:bookmarkEnd w:id="10"/>
     </w:p>
     <w:p>
       <w:pPr>
@@ -2845,15 +2862,15 @@
       <w:pPr>
         <w:pStyle w:val="Heading2"/>
       </w:pPr>
-      <w:bookmarkStart w:id="10" w:name="_Ref462841229"/>
-      <w:bookmarkStart w:id="11" w:name="_Ref462841234"/>
-      <w:bookmarkStart w:id="12" w:name="_Toc463385798"/>
+      <w:bookmarkStart w:id="11" w:name="_Ref462841229"/>
+      <w:bookmarkStart w:id="12" w:name="_Ref462841234"/>
+      <w:bookmarkStart w:id="13" w:name="_Toc463385798"/>
       <w:r>
         <w:t>Project Statement</w:t>
       </w:r>
-      <w:bookmarkEnd w:id="10"/>
       <w:bookmarkEnd w:id="11"/>
       <w:bookmarkEnd w:id="12"/>
+      <w:bookmarkEnd w:id="13"/>
     </w:p>
     <w:p>
       <w:pPr>
@@ -2884,12 +2901,12 @@
       <w:pPr>
         <w:pStyle w:val="Heading3"/>
       </w:pPr>
-      <w:bookmarkStart w:id="13" w:name="_Toc463385799"/>
+      <w:bookmarkStart w:id="14" w:name="_Toc463385799"/>
       <w:r>
         <w:lastRenderedPageBreak/>
         <w:t>Objectives</w:t>
       </w:r>
-      <w:bookmarkEnd w:id="13"/>
+      <w:bookmarkEnd w:id="14"/>
     </w:p>
     <w:p>
       <w:pPr>
@@ -2939,13 +2956,13 @@
       <w:pPr>
         <w:pStyle w:val="Heading3"/>
       </w:pPr>
-      <w:bookmarkStart w:id="14" w:name="_Ref462841513"/>
-      <w:bookmarkStart w:id="15" w:name="_Toc463385800"/>
+      <w:bookmarkStart w:id="15" w:name="_Ref462841513"/>
+      <w:bookmarkStart w:id="16" w:name="_Toc463385800"/>
       <w:r>
         <w:t>Constraints</w:t>
       </w:r>
-      <w:bookmarkEnd w:id="14"/>
       <w:bookmarkEnd w:id="15"/>
+      <w:bookmarkEnd w:id="16"/>
     </w:p>
     <w:p>
       <w:pPr>
@@ -3213,12 +3230,12 @@
       <w:pPr>
         <w:pStyle w:val="Heading3"/>
       </w:pPr>
-      <w:bookmarkStart w:id="16" w:name="_Toc463385801"/>
+      <w:bookmarkStart w:id="17" w:name="_Toc463385801"/>
       <w:r>
         <w:lastRenderedPageBreak/>
         <w:t>Functions</w:t>
       </w:r>
-      <w:bookmarkEnd w:id="16"/>
+      <w:bookmarkEnd w:id="17"/>
     </w:p>
     <w:p>
       <w:pPr>
@@ -3318,11 +3335,11 @@
       <w:pPr>
         <w:pStyle w:val="Heading2"/>
       </w:pPr>
-      <w:bookmarkStart w:id="17" w:name="_Toc463385802"/>
+      <w:bookmarkStart w:id="18" w:name="_Toc463385802"/>
       <w:r>
         <w:t>Deliverables</w:t>
       </w:r>
-      <w:bookmarkEnd w:id="17"/>
+      <w:bookmarkEnd w:id="18"/>
     </w:p>
     <w:p>
       <w:pPr>
@@ -3615,12 +3632,12 @@
       <w:pPr>
         <w:pStyle w:val="Heading1"/>
       </w:pPr>
-      <w:bookmarkStart w:id="18" w:name="_Toc463385803"/>
+      <w:bookmarkStart w:id="19" w:name="_Toc463385803"/>
       <w:r>
         <w:lastRenderedPageBreak/>
         <w:t>Background</w:t>
       </w:r>
-      <w:bookmarkEnd w:id="18"/>
+      <w:bookmarkEnd w:id="19"/>
     </w:p>
     <w:p>
       <w:pPr>
@@ -4203,17 +4220,30 @@
       <w:r>
         <w:fldChar w:fldCharType="end"/>
       </w:r>
-      <w:fldSimple w:instr=" REF _Ref461907375 ">
-        <w:r>
-          <w:t xml:space="preserve">Equation </w:t>
-        </w:r>
-        <w:r>
-          <w:rPr>
-            <w:noProof/>
-          </w:rPr>
-          <w:t>1</w:t>
-        </w:r>
-      </w:fldSimple>
+      <w:r>
+        <w:fldChar w:fldCharType="begin"/>
+      </w:r>
+      <w:r>
+        <w:instrText xml:space="preserve"> REF _Ref461907375 </w:instrText>
+      </w:r>
+      <w:r>
+        <w:fldChar w:fldCharType="separate"/>
+      </w:r>
+      <w:r>
+        <w:t xml:space="preserve">Equation </w:t>
+      </w:r>
+      <w:r>
+        <w:rPr>
+          <w:noProof/>
+        </w:rPr>
+        <w:t>1</w:t>
+      </w:r>
+      <w:r>
+        <w:rPr>
+          <w:noProof/>
+        </w:rPr>
+        <w:fldChar w:fldCharType="end"/>
+      </w:r>
       <w:r>
         <w:t>:</w:t>
       </w:r>
@@ -4270,27 +4300,43 @@
       <w:pPr>
         <w:pStyle w:val="Caption"/>
       </w:pPr>
-      <w:bookmarkStart w:id="19" w:name="_Ref461907375"/>
-      <w:bookmarkStart w:id="20" w:name="_Ref461907367"/>
+      <w:bookmarkStart w:id="20" w:name="_Ref461907375"/>
+      <w:bookmarkStart w:id="21" w:name="_Ref461907367"/>
       <w:r>
         <w:t xml:space="preserve">Equation </w:t>
       </w:r>
-      <w:fldSimple w:instr=" SEQ Equation \* ARABIC ">
-        <w:r>
-          <w:rPr>
-            <w:noProof/>
-          </w:rPr>
-          <w:t>1</w:t>
-        </w:r>
-      </w:fldSimple>
-      <w:bookmarkEnd w:id="19"/>
+      <w:r>
+        <w:fldChar w:fldCharType="begin"/>
+      </w:r>
+      <w:r>
+        <w:instrText xml:space="preserve"> SEQ Equation \*</w:instrText>
+      </w:r>
+      <w:r>
+        <w:instrText xml:space="preserve"> ARABIC </w:instrText>
+      </w:r>
+      <w:r>
+        <w:fldChar w:fldCharType="separate"/>
+      </w:r>
+      <w:r>
+        <w:rPr>
+          <w:noProof/>
+        </w:rPr>
+        <w:t>1</w:t>
+      </w:r>
+      <w:r>
+        <w:rPr>
+          <w:noProof/>
+        </w:rPr>
+        <w:fldChar w:fldCharType="end"/>
+      </w:r>
+      <w:bookmarkEnd w:id="20"/>
       <w:r>
         <w:t xml:space="preserve"> </w:t>
       </w:r>
       <w:r>
         <w:t>| Convex optimization inequality.</w:t>
       </w:r>
-      <w:bookmarkEnd w:id="20"/>
+      <w:bookmarkEnd w:id="21"/>
     </w:p>
     <w:p>
       <w:pPr>
@@ -4364,11 +4410,11 @@
       <w:pPr>
         <w:pStyle w:val="Heading2"/>
       </w:pPr>
-      <w:bookmarkStart w:id="21" w:name="_Toc463385804"/>
+      <w:bookmarkStart w:id="22" w:name="_Toc463385804"/>
       <w:r>
         <w:t>Literature Review</w:t>
       </w:r>
-      <w:bookmarkEnd w:id="21"/>
+      <w:bookmarkEnd w:id="22"/>
     </w:p>
     <w:p>
       <w:pPr>
@@ -4877,15 +4923,14 @@
       <w:pPr>
         <w:pStyle w:val="Heading1"/>
       </w:pPr>
-      <w:bookmarkStart w:id="22" w:name="_Toc463385805"/>
-      <w:r>
-        <w:lastRenderedPageBreak/>
+      <w:bookmarkStart w:id="23" w:name="_Toc463385805"/>
+      <w:r>
         <w:t>Technical A</w:t>
       </w:r>
       <w:r>
         <w:t>pproach</w:t>
       </w:r>
-      <w:bookmarkEnd w:id="22"/>
+      <w:bookmarkEnd w:id="23"/>
     </w:p>
     <w:p>
       <w:pPr>
@@ -4969,16 +5014,16 @@
       <w:pPr>
         <w:pStyle w:val="Heading2"/>
       </w:pPr>
-      <w:bookmarkStart w:id="23" w:name="_Ref272263111"/>
-      <w:bookmarkStart w:id="24" w:name="_Toc463385806"/>
+      <w:bookmarkStart w:id="24" w:name="_Ref272263111"/>
+      <w:bookmarkStart w:id="25" w:name="_Toc463385806"/>
       <w:r>
         <w:t>Design A</w:t>
       </w:r>
       <w:r>
         <w:t>lternatives</w:t>
       </w:r>
-      <w:bookmarkEnd w:id="23"/>
       <w:bookmarkEnd w:id="24"/>
+      <w:bookmarkEnd w:id="25"/>
     </w:p>
     <w:p>
       <w:pPr>
@@ -5017,8 +5062,8 @@
       <w:pPr>
         <w:pStyle w:val="Heading3"/>
       </w:pPr>
-      <w:bookmarkStart w:id="25" w:name="_Ref462839968"/>
-      <w:bookmarkStart w:id="26" w:name="_Toc463385807"/>
+      <w:bookmarkStart w:id="26" w:name="_Ref462839968"/>
+      <w:bookmarkStart w:id="27" w:name="_Toc463385807"/>
       <w:r>
         <w:t>States</w:t>
       </w:r>
@@ -5028,8 +5073,8 @@
       <w:r>
         <w:t>Quadrotor</w:t>
       </w:r>
-      <w:bookmarkEnd w:id="25"/>
       <w:bookmarkEnd w:id="26"/>
+      <w:bookmarkEnd w:id="27"/>
     </w:p>
     <w:p>
       <w:pPr>
@@ -5283,19 +5328,32 @@
       <w:pPr>
         <w:pStyle w:val="Caption"/>
       </w:pPr>
-      <w:bookmarkStart w:id="27" w:name="_Ref462840383"/>
+      <w:bookmarkStart w:id="28" w:name="_Ref462840383"/>
       <w:r>
         <w:t xml:space="preserve">Table </w:t>
       </w:r>
-      <w:fldSimple w:instr=" SEQ Table \* ARABIC ">
-        <w:r>
-          <w:rPr>
-            <w:noProof/>
-          </w:rPr>
-          <w:t>1</w:t>
-        </w:r>
-      </w:fldSimple>
-      <w:bookmarkEnd w:id="27"/>
+      <w:r>
+        <w:fldChar w:fldCharType="begin"/>
+      </w:r>
+      <w:r>
+        <w:instrText xml:space="preserve"> SEQ Table \* ARABIC </w:instrText>
+      </w:r>
+      <w:r>
+        <w:fldChar w:fldCharType="separate"/>
+      </w:r>
+      <w:r>
+        <w:rPr>
+          <w:noProof/>
+        </w:rPr>
+        <w:t>1</w:t>
+      </w:r>
+      <w:r>
+        <w:rPr>
+          <w:noProof/>
+        </w:rPr>
+        <w:fldChar w:fldCharType="end"/>
+      </w:r>
+      <w:bookmarkEnd w:id="28"/>
       <w:r>
         <w:t xml:space="preserve"> | Quadrotor states.</w:t>
       </w:r>
@@ -5304,12 +5362,11 @@
       <w:pPr>
         <w:pStyle w:val="Heading3"/>
       </w:pPr>
-      <w:bookmarkStart w:id="28" w:name="_Toc463385808"/>
-      <w:r>
-        <w:lastRenderedPageBreak/>
+      <w:bookmarkStart w:id="29" w:name="_Toc463385808"/>
+      <w:r>
         <w:t>Sensors</w:t>
       </w:r>
-      <w:bookmarkEnd w:id="28"/>
+      <w:bookmarkEnd w:id="29"/>
     </w:p>
     <w:p>
       <w:pPr>
@@ -5623,19 +5680,32 @@
         <w:pStyle w:val="Caption"/>
         <w:spacing w:line="276" w:lineRule="auto"/>
       </w:pPr>
-      <w:bookmarkStart w:id="29" w:name="_Ref462840351"/>
+      <w:bookmarkStart w:id="30" w:name="_Ref462840351"/>
       <w:r>
         <w:t xml:space="preserve">Table </w:t>
       </w:r>
-      <w:fldSimple w:instr=" SEQ Table \* ARABIC ">
-        <w:r>
-          <w:rPr>
-            <w:noProof/>
-          </w:rPr>
-          <w:t>2</w:t>
-        </w:r>
-      </w:fldSimple>
-      <w:bookmarkEnd w:id="29"/>
+      <w:r>
+        <w:fldChar w:fldCharType="begin"/>
+      </w:r>
+      <w:r>
+        <w:instrText xml:space="preserve"> SEQ Table \* ARABIC </w:instrText>
+      </w:r>
+      <w:r>
+        <w:fldChar w:fldCharType="separate"/>
+      </w:r>
+      <w:r>
+        <w:rPr>
+          <w:noProof/>
+        </w:rPr>
+        <w:t>2</w:t>
+      </w:r>
+      <w:r>
+        <w:rPr>
+          <w:noProof/>
+        </w:rPr>
+        <w:fldChar w:fldCharType="end"/>
+      </w:r>
+      <w:bookmarkEnd w:id="30"/>
       <w:r>
         <w:t xml:space="preserve"> | Possible sensors.</w:t>
       </w:r>
@@ -5677,11 +5747,11 @@
       <w:pPr>
         <w:pStyle w:val="Heading3"/>
       </w:pPr>
-      <w:bookmarkStart w:id="30" w:name="_Toc463385809"/>
+      <w:bookmarkStart w:id="31" w:name="_Toc463385809"/>
       <w:r>
         <w:t>Algorithm</w:t>
       </w:r>
-      <w:bookmarkEnd w:id="30"/>
+      <w:bookmarkEnd w:id="31"/>
     </w:p>
     <w:p>
       <w:pPr>
@@ -5751,7 +5821,6 @@
         <w:pStyle w:val="Heading4"/>
       </w:pPr>
       <w:r>
-        <w:lastRenderedPageBreak/>
         <w:t>Convex Optimization</w:t>
       </w:r>
     </w:p>
@@ -5772,17 +5841,30 @@
       <w:r>
         <w:t xml:space="preserve">in </w:t>
       </w:r>
-      <w:fldSimple w:instr=" REF _Ref461907416 ">
-        <w:r>
-          <w:t xml:space="preserve">Equation </w:t>
-        </w:r>
-        <w:r>
-          <w:rPr>
-            <w:noProof/>
-          </w:rPr>
-          <w:t>2</w:t>
-        </w:r>
-      </w:fldSimple>
+      <w:r>
+        <w:fldChar w:fldCharType="begin"/>
+      </w:r>
+      <w:r>
+        <w:instrText xml:space="preserve"> REF _Ref461907416 </w:instrText>
+      </w:r>
+      <w:r>
+        <w:fldChar w:fldCharType="separate"/>
+      </w:r>
+      <w:r>
+        <w:t xml:space="preserve">Equation </w:t>
+      </w:r>
+      <w:r>
+        <w:rPr>
+          <w:noProof/>
+        </w:rPr>
+        <w:t>2</w:t>
+      </w:r>
+      <w:r>
+        <w:rPr>
+          <w:noProof/>
+        </w:rPr>
+        <w:fldChar w:fldCharType="end"/>
+      </w:r>
       <w:r>
         <w:t xml:space="preserve"> </w:t>
       </w:r>
@@ -5845,19 +5927,32 @@
       <w:pPr>
         <w:pStyle w:val="Caption"/>
       </w:pPr>
-      <w:bookmarkStart w:id="31" w:name="_Ref461907416"/>
+      <w:bookmarkStart w:id="32" w:name="_Ref461907416"/>
       <w:r>
         <w:t xml:space="preserve">Equation </w:t>
       </w:r>
-      <w:fldSimple w:instr=" SEQ Equation \* ARABIC ">
-        <w:r>
-          <w:rPr>
-            <w:noProof/>
-          </w:rPr>
-          <w:t>2</w:t>
-        </w:r>
-      </w:fldSimple>
-      <w:bookmarkEnd w:id="31"/>
+      <w:r>
+        <w:fldChar w:fldCharType="begin"/>
+      </w:r>
+      <w:r>
+        <w:instrText xml:space="preserve"> SEQ Equation \* ARABIC </w:instrText>
+      </w:r>
+      <w:r>
+        <w:fldChar w:fldCharType="separate"/>
+      </w:r>
+      <w:r>
+        <w:rPr>
+          <w:noProof/>
+        </w:rPr>
+        <w:t>2</w:t>
+      </w:r>
+      <w:r>
+        <w:rPr>
+          <w:noProof/>
+        </w:rPr>
+        <w:fldChar w:fldCharType="end"/>
+      </w:r>
+      <w:bookmarkEnd w:id="32"/>
       <w:r>
         <w:t xml:space="preserve"> | </w:t>
       </w:r>
@@ -6538,7 +6633,6 @@
         <w:pStyle w:val="Heading4"/>
       </w:pPr>
       <w:r>
-        <w:lastRenderedPageBreak/>
         <w:t>Satisfiability Modulo Theory for nonlinear systems</w:t>
       </w:r>
     </w:p>
@@ -6550,17 +6644,30 @@
       <w:r>
         <w:t xml:space="preserve">The other state estimation algorithm is formulated in </w:t>
       </w:r>
-      <w:fldSimple w:instr=" REF _Ref461907430 ">
-        <w:r>
-          <w:t xml:space="preserve">Equation </w:t>
-        </w:r>
-        <w:r>
-          <w:rPr>
-            <w:noProof/>
-          </w:rPr>
-          <w:t>3</w:t>
-        </w:r>
-      </w:fldSimple>
+      <w:r>
+        <w:fldChar w:fldCharType="begin"/>
+      </w:r>
+      <w:r>
+        <w:instrText xml:space="preserve"> REF _Ref461907430 </w:instrText>
+      </w:r>
+      <w:r>
+        <w:fldChar w:fldCharType="separate"/>
+      </w:r>
+      <w:r>
+        <w:t xml:space="preserve">Equation </w:t>
+      </w:r>
+      <w:r>
+        <w:rPr>
+          <w:noProof/>
+        </w:rPr>
+        <w:t>3</w:t>
+      </w:r>
+      <w:r>
+        <w:rPr>
+          <w:noProof/>
+        </w:rPr>
+        <w:fldChar w:fldCharType="end"/>
+      </w:r>
       <w:r>
         <w:t xml:space="preserve"> </w:t>
       </w:r>
@@ -6635,19 +6742,32 @@
       <w:pPr>
         <w:pStyle w:val="Caption"/>
       </w:pPr>
-      <w:bookmarkStart w:id="32" w:name="_Ref461907430"/>
+      <w:bookmarkStart w:id="33" w:name="_Ref461907430"/>
       <w:r>
         <w:t xml:space="preserve">Equation </w:t>
       </w:r>
-      <w:fldSimple w:instr=" SEQ Equation \* ARABIC ">
-        <w:r>
-          <w:rPr>
-            <w:noProof/>
-          </w:rPr>
-          <w:t>3</w:t>
-        </w:r>
-      </w:fldSimple>
-      <w:bookmarkEnd w:id="32"/>
+      <w:r>
+        <w:fldChar w:fldCharType="begin"/>
+      </w:r>
+      <w:r>
+        <w:instrText xml:space="preserve"> SEQ Equation \* ARABIC </w:instrText>
+      </w:r>
+      <w:r>
+        <w:fldChar w:fldCharType="separate"/>
+      </w:r>
+      <w:r>
+        <w:rPr>
+          <w:noProof/>
+        </w:rPr>
+        <w:t>3</w:t>
+      </w:r>
+      <w:r>
+        <w:rPr>
+          <w:noProof/>
+        </w:rPr>
+        <w:fldChar w:fldCharType="end"/>
+      </w:r>
+      <w:bookmarkEnd w:id="33"/>
       <w:r>
         <w:t xml:space="preserve"> | </w:t>
       </w:r>
@@ -7102,14 +7222,14 @@
       <w:pPr>
         <w:pStyle w:val="Heading3"/>
       </w:pPr>
-      <w:bookmarkStart w:id="33" w:name="_Toc463385810"/>
+      <w:bookmarkStart w:id="34" w:name="_Toc463385810"/>
       <w:r>
         <w:t>Quad</w:t>
       </w:r>
       <w:r>
         <w:t>rotor</w:t>
       </w:r>
-      <w:bookmarkEnd w:id="33"/>
+      <w:bookmarkEnd w:id="34"/>
     </w:p>
     <w:p>
       <w:pPr>
@@ -7284,27 +7404,43 @@
       <w:pPr>
         <w:pStyle w:val="Caption"/>
       </w:pPr>
-      <w:bookmarkStart w:id="34" w:name="_Ref462371596"/>
-      <w:bookmarkStart w:id="35" w:name="_Ref462371592"/>
+      <w:bookmarkStart w:id="35" w:name="_Ref462371596"/>
+      <w:bookmarkStart w:id="36" w:name="_Ref462371592"/>
       <w:r>
         <w:t xml:space="preserve">Figure </w:t>
       </w:r>
-      <w:fldSimple w:instr=" SEQ Figure \* ARABIC ">
-        <w:r>
-          <w:rPr>
-            <w:noProof/>
-          </w:rPr>
-          <w:t>1</w:t>
-        </w:r>
-      </w:fldSimple>
-      <w:bookmarkEnd w:id="34"/>
+      <w:r>
+        <w:fldChar w:fldCharType="begin"/>
+      </w:r>
+      <w:r>
+        <w:instrText xml:space="preserve"> SEQ F</w:instrText>
+      </w:r>
+      <w:r>
+        <w:instrText xml:space="preserve">igure \* ARABIC </w:instrText>
+      </w:r>
+      <w:r>
+        <w:fldChar w:fldCharType="separate"/>
+      </w:r>
+      <w:r>
+        <w:rPr>
+          <w:noProof/>
+        </w:rPr>
+        <w:t>1</w:t>
+      </w:r>
+      <w:r>
+        <w:rPr>
+          <w:noProof/>
+        </w:rPr>
+        <w:fldChar w:fldCharType="end"/>
+      </w:r>
+      <w:bookmarkEnd w:id="35"/>
       <w:r>
         <w:t xml:space="preserve"> | </w:t>
       </w:r>
       <w:r>
         <w:t>Quadrotor frame.</w:t>
       </w:r>
-      <w:bookmarkEnd w:id="35"/>
+      <w:bookmarkEnd w:id="36"/>
     </w:p>
     <w:p>
       <w:pPr>
@@ -7319,7 +7455,6 @@
         <w:rPr>
           <w:szCs w:val="24"/>
         </w:rPr>
-        <w:lastRenderedPageBreak/>
         <w:t xml:space="preserve">The QAV400 quadrotor frame fits the requirements for the project – it is lightweight (375g) and durable and </w:t>
       </w:r>
       <w:r>
@@ -7626,16 +7761,16 @@
       <w:pPr>
         <w:pStyle w:val="Heading2"/>
       </w:pPr>
-      <w:bookmarkStart w:id="36" w:name="_Ref272263121"/>
-      <w:bookmarkStart w:id="37" w:name="_Toc463385811"/>
+      <w:bookmarkStart w:id="37" w:name="_Ref272263121"/>
+      <w:bookmarkStart w:id="38" w:name="_Toc463385811"/>
       <w:r>
         <w:t>Detailed D</w:t>
       </w:r>
       <w:r>
         <w:t>esign</w:t>
       </w:r>
-      <w:bookmarkEnd w:id="36"/>
       <w:bookmarkEnd w:id="37"/>
+      <w:bookmarkEnd w:id="38"/>
     </w:p>
     <w:p>
       <w:pPr>
@@ -7712,11 +7847,7 @@
         <w:t>MATLAB</w:t>
       </w:r>
       <w:r>
-        <w:t xml:space="preserve">. The quadrotor and sensors used for the hardware implementation will be selected, purchased, and assembled by the team. To evaluate the performance of the state estimator in the hardware implementation, the team will program a </w:t>
-      </w:r>
-      <w:r>
-        <w:lastRenderedPageBreak/>
-        <w:t>set flight path for the quadrotor to follow</w:t>
+        <w:t>. The quadrotor and sensors used for the hardware implementation will be selected, purchased, and assembled by the team. To evaluate the performance of the state estimator in the hardware implementation, the team will program a set flight path for the quadrotor to follow</w:t>
       </w:r>
       <w:r>
         <w:t>.</w:t>
@@ -7789,16 +7920,16 @@
       <w:pPr>
         <w:pStyle w:val="Heading2"/>
       </w:pPr>
-      <w:bookmarkStart w:id="38" w:name="_Ref272263127"/>
-      <w:bookmarkStart w:id="39" w:name="_Toc463385812"/>
+      <w:bookmarkStart w:id="39" w:name="_Ref272263127"/>
+      <w:bookmarkStart w:id="40" w:name="_Toc463385812"/>
       <w:r>
         <w:t>T</w:t>
       </w:r>
       <w:r>
         <w:t>esting</w:t>
       </w:r>
-      <w:bookmarkEnd w:id="38"/>
       <w:bookmarkEnd w:id="39"/>
+      <w:bookmarkEnd w:id="40"/>
     </w:p>
     <w:p>
       <w:pPr>
@@ -7911,20 +8042,33 @@
       <w:r>
         <w:tab/>
       </w:r>
-      <w:bookmarkStart w:id="40" w:name="_Ref462841757"/>
-      <w:bookmarkStart w:id="41" w:name="_Ref462841753"/>
+      <w:bookmarkStart w:id="41" w:name="_Ref462841757"/>
+      <w:bookmarkStart w:id="42" w:name="_Ref462841753"/>
       <w:r>
         <w:t xml:space="preserve">Figure </w:t>
       </w:r>
-      <w:fldSimple w:instr=" SEQ Figure \* ARABIC ">
-        <w:r>
-          <w:rPr>
-            <w:noProof/>
-          </w:rPr>
-          <w:t>2</w:t>
-        </w:r>
-      </w:fldSimple>
-      <w:bookmarkEnd w:id="40"/>
+      <w:r>
+        <w:fldChar w:fldCharType="begin"/>
+      </w:r>
+      <w:r>
+        <w:instrText xml:space="preserve"> SEQ Figure \* ARABIC </w:instrText>
+      </w:r>
+      <w:r>
+        <w:fldChar w:fldCharType="separate"/>
+      </w:r>
+      <w:r>
+        <w:rPr>
+          <w:noProof/>
+        </w:rPr>
+        <w:t>2</w:t>
+      </w:r>
+      <w:r>
+        <w:rPr>
+          <w:noProof/>
+        </w:rPr>
+        <w:fldChar w:fldCharType="end"/>
+      </w:r>
+      <w:bookmarkEnd w:id="41"/>
       <w:r>
         <w:t xml:space="preserve"> | </w:t>
       </w:r>
@@ -7952,7 +8096,7 @@
       <w:r>
         <w:t>.</w:t>
       </w:r>
-      <w:bookmarkEnd w:id="41"/>
+      <w:bookmarkEnd w:id="42"/>
     </w:p>
     <w:p>
       <w:pPr>
@@ -7967,7 +8111,6 @@
         <w:ind w:firstLine="540"/>
       </w:pPr>
       <w:r>
-        <w:lastRenderedPageBreak/>
         <w:t>To</w:t>
       </w:r>
       <w:r>
@@ -8014,12 +8157,11 @@
       <w:pPr>
         <w:pStyle w:val="Heading1"/>
       </w:pPr>
-      <w:bookmarkStart w:id="42" w:name="_Toc463385813"/>
-      <w:r>
-        <w:lastRenderedPageBreak/>
+      <w:bookmarkStart w:id="43" w:name="_Toc463385813"/>
+      <w:r>
         <w:t>Project Management</w:t>
       </w:r>
-      <w:bookmarkEnd w:id="42"/>
+      <w:bookmarkEnd w:id="43"/>
     </w:p>
     <w:p>
       <w:pPr>
@@ -8058,14 +8200,14 @@
       <w:pPr>
         <w:pStyle w:val="Heading2"/>
       </w:pPr>
-      <w:bookmarkStart w:id="43" w:name="_Toc463385814"/>
+      <w:bookmarkStart w:id="44" w:name="_Toc463385814"/>
       <w:r>
         <w:t>Work Breakdown</w:t>
       </w:r>
       <w:r>
         <w:t xml:space="preserve"> Structure</w:t>
       </w:r>
-      <w:bookmarkEnd w:id="43"/>
+      <w:bookmarkEnd w:id="44"/>
     </w:p>
     <w:p>
       <w:pPr>
@@ -9258,7 +9400,6 @@
         <w:rPr>
           <w:sz w:val="20"/>
         </w:rPr>
-        <w:lastRenderedPageBreak/>
         <w:tab/>
       </w:r>
       <w:r>
@@ -9888,7 +10029,7 @@
       <w:pPr>
         <w:pStyle w:val="Caption"/>
       </w:pPr>
-      <w:bookmarkStart w:id="44" w:name="_Ref270322113"/>
+      <w:bookmarkStart w:id="45" w:name="_Ref270322113"/>
       <w:r>
         <w:t xml:space="preserve">Figure </w:t>
       </w:r>
@@ -9910,7 +10051,7 @@
       <w:r>
         <w:fldChar w:fldCharType="end"/>
       </w:r>
-      <w:bookmarkEnd w:id="44"/>
+      <w:bookmarkEnd w:id="45"/>
       <w:r>
         <w:t xml:space="preserve"> </w:t>
       </w:r>
@@ -9928,11 +10069,11 @@
       <w:pPr>
         <w:pStyle w:val="Heading2"/>
       </w:pPr>
-      <w:bookmarkStart w:id="45" w:name="_Toc463385815"/>
+      <w:bookmarkStart w:id="46" w:name="_Toc463385815"/>
       <w:r>
         <w:t>Schedule</w:t>
       </w:r>
-      <w:bookmarkEnd w:id="45"/>
+      <w:bookmarkEnd w:id="46"/>
     </w:p>
     <w:p>
       <w:pPr>
@@ -9987,8 +10128,6 @@
       <w:r>
         <w:t>ort based on the fall progress.</w:t>
       </w:r>
-      <w:bookmarkStart w:id="46" w:name="_GoBack"/>
-      <w:bookmarkEnd w:id="46"/>
     </w:p>
     <w:p>
       <w:pPr>
@@ -10055,14 +10194,27 @@
       <w:r>
         <w:t xml:space="preserve">Figure </w:t>
       </w:r>
-      <w:fldSimple w:instr=" SEQ Figure \* ARABIC ">
-        <w:r>
-          <w:rPr>
-            <w:noProof/>
-          </w:rPr>
-          <w:t>4</w:t>
-        </w:r>
-      </w:fldSimple>
+      <w:r>
+        <w:fldChar w:fldCharType="begin"/>
+      </w:r>
+      <w:r>
+        <w:instrText xml:space="preserve"> SEQ Figure \* ARABIC </w:instrText>
+      </w:r>
+      <w:r>
+        <w:fldChar w:fldCharType="separate"/>
+      </w:r>
+      <w:r>
+        <w:rPr>
+          <w:noProof/>
+        </w:rPr>
+        <w:t>4</w:t>
+      </w:r>
+      <w:r>
+        <w:rPr>
+          <w:noProof/>
+        </w:rPr>
+        <w:fldChar w:fldCharType="end"/>
+      </w:r>
       <w:r>
         <w:rPr>
           <w:noProof/>
@@ -10088,7 +10240,6 @@
       </w:pPr>
       <w:bookmarkStart w:id="47" w:name="_Toc463385816"/>
       <w:r>
-        <w:lastRenderedPageBreak/>
         <w:t>Division of labor</w:t>
       </w:r>
       <w:bookmarkEnd w:id="47"/>
@@ -10771,7 +10922,6 @@
       </w:pPr>
       <w:bookmarkStart w:id="48" w:name="_Toc463385817"/>
       <w:r>
-        <w:lastRenderedPageBreak/>
         <w:t>References</w:t>
       </w:r>
       <w:bookmarkEnd w:id="48"/>
@@ -10954,7 +11104,6 @@
       </w:pPr>
       <w:bookmarkStart w:id="49" w:name="_Toc463385818"/>
       <w:r>
-        <w:lastRenderedPageBreak/>
         <w:t>team member profiles</w:t>
       </w:r>
       <w:bookmarkEnd w:id="49"/>
@@ -11163,7 +11312,6 @@
               <w:pStyle w:val="BodyText"/>
             </w:pPr>
             <w:r>
-              <w:lastRenderedPageBreak/>
               <w:t>Zayra Lobo is a junior engineering major at Harvey Mudd College. She is a member of an underwater robotics lab on campus, and as part of her work with the lab, she traveled to Malta this past summer to program and deploy an AUV for data collection of underwater archaeological sites. The previous summer, she worked as a biomedical engineering intern at City of Hope. She has taken a technical elective in autonomous robot navigation and would like to either study robotics in graduate school or get a job in the robotics field.  Her other interests include woodworking, filmmaking, and playing guitar.</w:t>
             </w:r>
           </w:p>
@@ -11223,7 +11371,7 @@
                           </a:ln>
                           <a:extLst>
                             <a:ext uri="{53640926-AAD7-44d8-BBD7-CCE9431645EC}">
-                              <a14:shadowObscured xmlns:mo="http://schemas.microsoft.com/office/mac/office/2008/main" xmlns:mv="urn:schemas-microsoft-com:mac:vml" xmlns="" xmlns:o="urn:schemas-microsoft-com:office:office" xmlns:v="urn:schemas-microsoft-com:vml" xmlns:w10="urn:schemas-microsoft-com:office:word" xmlns:w="http://schemas.openxmlformats.org/wordprocessingml/2006/main" xmlns:a14="http://schemas.microsoft.com/office/drawing/2010/main"/>
+                              <a14:shadowObscured xmlns:a14="http://schemas.microsoft.com/office/drawing/2010/main" xmlns:w="http://schemas.openxmlformats.org/wordprocessingml/2006/main" xmlns:w10="urn:schemas-microsoft-com:office:word" xmlns:v="urn:schemas-microsoft-com:vml" xmlns:o="urn:schemas-microsoft-com:office:office" xmlns="" xmlns:mv="urn:schemas-microsoft-com:mac:vml" xmlns:mo="http://schemas.microsoft.com/office/mac/office/2008/main"/>
                             </a:ext>
                           </a:extLst>
                         </pic:spPr>
@@ -11323,7 +11471,7 @@
                           </a:ln>
                           <a:extLst>
                             <a:ext uri="{53640926-AAD7-44d8-BBD7-CCE9431645EC}">
-                              <a14:shadowObscured xmlns:mo="http://schemas.microsoft.com/office/mac/office/2008/main" xmlns:mv="urn:schemas-microsoft-com:mac:vml" xmlns="" xmlns:o="urn:schemas-microsoft-com:office:office" xmlns:v="urn:schemas-microsoft-com:vml" xmlns:w10="urn:schemas-microsoft-com:office:word" xmlns:w="http://schemas.openxmlformats.org/wordprocessingml/2006/main" xmlns:a14="http://schemas.microsoft.com/office/drawing/2010/main"/>
+                              <a14:shadowObscured xmlns:a14="http://schemas.microsoft.com/office/drawing/2010/main" xmlns:w="http://schemas.openxmlformats.org/wordprocessingml/2006/main" xmlns:w10="urn:schemas-microsoft-com:office:word" xmlns:v="urn:schemas-microsoft-com:vml" xmlns:o="urn:schemas-microsoft-com:office:office" xmlns="" xmlns:mv="urn:schemas-microsoft-com:mac:vml" xmlns:mo="http://schemas.microsoft.com/office/mac/office/2008/main"/>
                             </a:ext>
                           </a:extLst>
                         </pic:spPr>
@@ -11513,7 +11661,7 @@
         <w:rStyle w:val="PageNumber"/>
         <w:noProof/>
       </w:rPr>
-      <w:t>18</w:t>
+      <w:t>1</w:t>
     </w:r>
     <w:r>
       <w:rPr>
@@ -11609,7 +11757,7 @@
                       </a:ln>
                       <a:extLst>
                         <a:ext uri="{909E8E84-426E-40dd-AFC4-6F175D3DCCD1}">
-                          <a14:hiddenFill xmlns:mo="http://schemas.microsoft.com/office/mac/office/2008/main" xmlns:mv="urn:schemas-microsoft-com:mac:vml" xmlns="" xmlns:o="urn:schemas-microsoft-com:office:office" xmlns:v="urn:schemas-microsoft-com:vml" xmlns:w10="urn:schemas-microsoft-com:office:word" xmlns:w="http://schemas.openxmlformats.org/wordprocessingml/2006/main" xmlns:a14="http://schemas.microsoft.com/office/drawing/2010/main">
+                          <a14:hiddenFill xmlns:a14="http://schemas.microsoft.com/office/drawing/2010/main" xmlns:w="http://schemas.openxmlformats.org/wordprocessingml/2006/main" xmlns:w10="urn:schemas-microsoft-com:office:word" xmlns:v="urn:schemas-microsoft-com:vml" xmlns:o="urn:schemas-microsoft-com:office:office" xmlns="" xmlns:mv="urn:schemas-microsoft-com:mac:vml" xmlns:mo="http://schemas.microsoft.com/office/mac/office/2008/main">
                             <a:noFill/>
                           </a14:hiddenFill>
                         </a:ext>
@@ -11630,7 +11778,7 @@
         </mc:Choice>
         <mc:Fallback>
           <w:pict>
-            <v:line w14:anchorId="3E67DAB8" id="Line 1" o:spid="_x0000_s1026" style="position:absolute;flip:x y;z-index:251657728;visibility:visible;mso-wrap-style:square;mso-width-percent:0;mso-height-percent:0;mso-wrap-distance-left:9pt;mso-wrap-distance-top:0;mso-wrap-distance-right:9pt;mso-wrap-distance-bottom:0;mso-position-horizontal:absolute;mso-position-horizontal-relative:page;mso-position-vertical:absolute;mso-position-vertical-relative:page;mso-width-percent:0;mso-height-percent:0;mso-width-relative:page;mso-height-relative:page" from="86.4pt,50.4pt" to="540.65pt,51.1pt" o:gfxdata="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" o:allowincell="f">
+            <v:line w14:anchorId="608C2DFE" id="Line 1" o:spid="_x0000_s1026" style="position:absolute;flip:x y;z-index:251657728;visibility:visible;mso-wrap-style:square;mso-width-percent:0;mso-height-percent:0;mso-wrap-distance-left:9pt;mso-wrap-distance-top:0;mso-wrap-distance-right:9pt;mso-wrap-distance-bottom:0;mso-position-horizontal:absolute;mso-position-horizontal-relative:page;mso-position-vertical:absolute;mso-position-vertical-relative:page;mso-width-percent:0;mso-height-percent:0;mso-width-relative:page;mso-height-relative:page" from="86.4pt,50.4pt" to="540.65pt,51.1pt" o:gfxdata="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" o:allowincell="f">
               <w10:wrap anchorx="page" anchory="page"/>
             </v:line>
           </w:pict>
@@ -16002,7 +16150,7 @@
 </file>
 
 <file path=customXml/itemProps1.xml><?xml version="1.0" encoding="utf-8"?>
-<ds:datastoreItem xmlns:ds="http://schemas.openxmlformats.org/officeDocument/2006/customXml" ds:itemID="{1758436B-69DA-4069-B0CC-C01DC9FE1BC3}">
+<ds:datastoreItem xmlns:ds="http://schemas.openxmlformats.org/officeDocument/2006/customXml" ds:itemID="{D8E37683-E3E6-441A-91FC-25DE55EDA941}">
   <ds:schemaRefs>
     <ds:schemaRef ds:uri="http://schemas.openxmlformats.org/officeDocument/2006/bibliography"/>
   </ds:schemaRefs>

</xml_diff>